<commit_message>
docs: change resume doc
</commit_message>
<xml_diff>
--- a/resume_Artur_Kudla_2018.doc.docx
+++ b/resume_Artur_Kudla_2018.doc.docx
@@ -1447,7 +1447,7 @@
               </wp:anchor>
             </w:drawing>
           </mc:Choice>
-          <mc:Fallback xmlns:w16se="http://schemas.microsoft.com/office/word/2015/wordml/symex" xmlns:w15="http://schemas.microsoft.com/office/word/2012/wordml" xmlns:cx1="http://schemas.microsoft.com/office/drawing/2015/9/8/chartex" xmlns:cx="http://schemas.microsoft.com/office/drawing/2014/chartex">
+          <mc:Fallback xmlns:cx="http://schemas.microsoft.com/office/drawing/2014/chartex" xmlns:cx1="http://schemas.microsoft.com/office/drawing/2015/9/8/chartex" xmlns:w15="http://schemas.microsoft.com/office/word/2012/wordml" xmlns:w16se="http://schemas.microsoft.com/office/word/2015/wordml/symex">
             <w:pict>
               <v:group w14:anchorId="0F40D897" id="Group 74" o:spid="_x0000_s1036" style="position:absolute;margin-left:167.25pt;margin-top:17.6pt;width:325.5pt;height:43.75pt;z-index:251713536;mso-width-relative:margin;mso-height-relative:margin" coordorigin=",-1600" coordsize="66408,6781" o:gfxdata="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">
                 <v:shape id="Picture 10" o:spid="_x0000_s1037" type="#_x0000_t75" style="position:absolute;left:31085;top:-1600;width:4134;height:3428;visibility:visible;mso-wrap-style:square" o:gfxdata="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">
@@ -1777,23 +1777,24 @@
       <w:r>
         <w:t>(10/2018 – 03</w:t>
       </w:r>
+      <w:r>
+        <w:t>/2019)</w:t>
+      </w:r>
       <w:bookmarkStart w:id="0" w:name="_GoBack"/>
       <w:bookmarkEnd w:id="0"/>
-      <w:r>
-        <w:t>/2019)</w:t>
-      </w:r>
     </w:p>
     <w:p>
       <w:pPr>
         <w:pStyle w:val="a3"/>
         <w:ind w:left="3960"/>
       </w:pPr>
-    </w:p>
-    <w:p>
-      <w:pPr>
-        <w:pStyle w:val="a3"/>
-        <w:ind w:left="3960"/>
-      </w:pPr>
+      <w:r>
+        <w:pict>
+          <v:shape id="_x0000_i1025" type="#_x0000_t75" style="width:208.5pt;height:152.65pt">
+            <v:imagedata r:id="rId20" o:title="fe09"/>
+          </v:shape>
+        </w:pict>
+      </w:r>
     </w:p>
     <w:p>
       <w:pPr>
@@ -1840,7 +1841,7 @@
                           </pic:cNvPicPr>
                         </pic:nvPicPr>
                         <pic:blipFill>
-                          <a:blip r:embed="rId20">
+                          <a:blip r:embed="rId21">
                             <a:extLst>
                               <a:ext uri="{28A0092B-C50C-407E-A947-70E740481C1C}">
                                 <a14:useLocalDpi xmlns:a14="http://schemas.microsoft.com/office/drawing/2010/main" val="0"/>
@@ -1954,11 +1955,11 @@
               </wp:anchor>
             </w:drawing>
           </mc:Choice>
-          <mc:Fallback xmlns:w16se="http://schemas.microsoft.com/office/word/2015/wordml/symex" xmlns:w15="http://schemas.microsoft.com/office/word/2012/wordml" xmlns:cx1="http://schemas.microsoft.com/office/drawing/2015/9/8/chartex" xmlns:cx="http://schemas.microsoft.com/office/drawing/2014/chartex">
+          <mc:Fallback xmlns:cx="http://schemas.microsoft.com/office/drawing/2014/chartex" xmlns:cx1="http://schemas.microsoft.com/office/drawing/2015/9/8/chartex" xmlns:w15="http://schemas.microsoft.com/office/word/2012/wordml" xmlns:w16se="http://schemas.microsoft.com/office/word/2015/wordml/symex">
             <w:pict>
               <v:group w14:anchorId="7872CD2F" id="Group 80" o:spid="_x0000_s1041" style="position:absolute;margin-left:0;margin-top:7.3pt;width:522.9pt;height:41.4pt;z-index:251719680" coordsize="66408,5257" o:gfxdata="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">
                 <v:shape id="Picture 76" o:spid="_x0000_s1042" type="#_x0000_t75" style="position:absolute;left:32156;width:2743;height:2743;visibility:visible;mso-wrap-style:square" o:gfxdata="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">
-                  <v:imagedata r:id="rId21" o:title=""/>
+                  <v:imagedata r:id="rId22" o:title=""/>
                   <v:path arrowok="t"/>
                 </v:shape>
                 <v:shape id="Text Box 77" o:spid="_x0000_s1043" type="#_x0000_t202" style="position:absolute;left:17068;top:2667;width:32843;height:2590;visibility:visible;mso-wrap-style:square;v-text-anchor:top" o:gfxdata="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" filled="f" stroked="f" strokeweight=".5pt">
@@ -2149,7 +2150,7 @@
                           </pic:cNvPicPr>
                         </pic:nvPicPr>
                         <pic:blipFill>
-                          <a:blip r:embed="rId22">
+                          <a:blip r:embed="rId23">
                             <a:extLst>
                               <a:ext uri="{28A0092B-C50C-407E-A947-70E740481C1C}">
                                 <a14:useLocalDpi xmlns:a14="http://schemas.microsoft.com/office/drawing/2010/main" val="0"/>
@@ -2272,11 +2273,11 @@
               </wp:anchor>
             </w:drawing>
           </mc:Choice>
-          <mc:Fallback xmlns:w16se="http://schemas.microsoft.com/office/word/2015/wordml/symex" xmlns:w15="http://schemas.microsoft.com/office/word/2012/wordml" xmlns:cx1="http://schemas.microsoft.com/office/drawing/2015/9/8/chartex" xmlns:cx="http://schemas.microsoft.com/office/drawing/2014/chartex">
+          <mc:Fallback xmlns:cx="http://schemas.microsoft.com/office/drawing/2014/chartex" xmlns:cx1="http://schemas.microsoft.com/office/drawing/2015/9/8/chartex" xmlns:w15="http://schemas.microsoft.com/office/word/2012/wordml" xmlns:w16se="http://schemas.microsoft.com/office/word/2015/wordml/symex">
             <w:pict>
               <v:group w14:anchorId="4269F445" id="Group 81" o:spid="_x0000_s1045" style="position:absolute;left:0;text-align:left;margin-left:0;margin-top:16.65pt;width:522.9pt;height:41.4pt;z-index:251721728" coordsize="66408,5257" o:gfxdata="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">
                 <v:shape id="Picture 82" o:spid="_x0000_s1046" type="#_x0000_t75" style="position:absolute;left:32156;width:2743;height:2743;visibility:visible;mso-wrap-style:square" o:gfxdata="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">
-                  <v:imagedata r:id="rId23" o:title=""/>
+                  <v:imagedata r:id="rId24" o:title=""/>
                   <v:path arrowok="t"/>
                 </v:shape>
                 <v:shape id="Text Box 83" o:spid="_x0000_s1047" type="#_x0000_t202" style="position:absolute;left:17068;top:2667;width:32843;height:2590;visibility:visible;mso-wrap-style:square;v-text-anchor:top" o:gfxdata="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" filled="f" stroked="f" strokeweight=".5pt">
@@ -2443,7 +2444,6 @@
           <w:noProof/>
           <w:lang w:val="ru-RU" w:eastAsia="ru-RU"/>
         </w:rPr>
-        <w:lastRenderedPageBreak/>
         <mc:AlternateContent>
           <mc:Choice Requires="wpg">
             <w:drawing>
@@ -2480,7 +2480,7 @@
                           </pic:cNvPicPr>
                         </pic:nvPicPr>
                         <pic:blipFill>
-                          <a:blip r:embed="rId24">
+                          <a:blip r:embed="rId25">
                             <a:extLst>
                               <a:ext uri="{28A0092B-C50C-407E-A947-70E740481C1C}">
                                 <a14:useLocalDpi xmlns:a14="http://schemas.microsoft.com/office/drawing/2010/main" val="0"/>
@@ -2588,7 +2588,7 @@
               </wp:anchor>
             </w:drawing>
           </mc:Choice>
-          <mc:Fallback xmlns:w16se="http://schemas.microsoft.com/office/word/2015/wordml/symex" xmlns:w15="http://schemas.microsoft.com/office/word/2012/wordml" xmlns:cx1="http://schemas.microsoft.com/office/drawing/2015/9/8/chartex" xmlns:cx="http://schemas.microsoft.com/office/drawing/2014/chartex">
+          <mc:Fallback xmlns:cx="http://schemas.microsoft.com/office/drawing/2014/chartex" xmlns:cx1="http://schemas.microsoft.com/office/drawing/2015/9/8/chartex" xmlns:w15="http://schemas.microsoft.com/office/word/2012/wordml" xmlns:w16se="http://schemas.microsoft.com/office/word/2015/wordml/symex">
             <w:pict>
               <v:group w14:anchorId="5FD658C6" id="Group 97" o:spid="_x0000_s1053" style="position:absolute;margin-left:0;margin-top:0;width:522.9pt;height:41.4pt;z-index:251729920" coordsize="66408,5257" o:gfxdata="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">
                 <v:shape id="Picture 98" o:spid="_x0000_s1054" type="#_x0000_t75" style="position:absolute;left:32156;width:2743;height:2743;visibility:visible;mso-wrap-style:square" o:gfxdata="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">
@@ -2982,7 +2982,7 @@
               </wp:anchor>
             </w:drawing>
           </mc:Choice>
-          <mc:Fallback xmlns:w16se="http://schemas.microsoft.com/office/word/2015/wordml/symex" xmlns:w15="http://schemas.microsoft.com/office/word/2012/wordml" xmlns:cx1="http://schemas.microsoft.com/office/drawing/2015/9/8/chartex" xmlns:cx="http://schemas.microsoft.com/office/drawing/2014/chartex">
+          <mc:Fallback xmlns:cx="http://schemas.microsoft.com/office/drawing/2014/chartex" xmlns:cx1="http://schemas.microsoft.com/office/drawing/2015/9/8/chartex" xmlns:w15="http://schemas.microsoft.com/office/word/2012/wordml" xmlns:w16se="http://schemas.microsoft.com/office/word/2015/wordml/symex">
             <w:pict>
               <v:group w14:anchorId="46E25DF0" id="Group 105" o:spid="_x0000_s1061" style="position:absolute;margin-left:0;margin-top:10.2pt;width:522.9pt;height:41.4pt;z-index:251734016" coordsize="66408,5257" o:gfxdata="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">
                 <v:shape id="Picture 106" o:spid="_x0000_s1062" type="#_x0000_t75" style="position:absolute;left:32156;width:2743;height:2743;visibility:visible;mso-wrap-style:square" o:gfxdata="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">
@@ -4815,7 +4815,7 @@
   <a:extraClrSchemeLst/>
   <a:extLst>
     <a:ext uri="{05A4C25C-085E-4340-85A3-A5531E510DB2}">
-      <thm15:themeFamily xmlns:thm15="http://schemas.microsoft.com/office/thememl/2012/main" xmlns="" name="Office Theme" id="{62F939B6-93AF-4DB8-9C6B-D6C7DFDC589F}" vid="{4A3C46E8-61CC-4603-A589-7422A47A8E4A}"/>
+      <thm15:themeFamily xmlns="" xmlns:thm15="http://schemas.microsoft.com/office/thememl/2012/main" name="Office Theme" id="{62F939B6-93AF-4DB8-9C6B-D6C7DFDC589F}" vid="{4A3C46E8-61CC-4603-A589-7422A47A8E4A}"/>
     </a:ext>
   </a:extLst>
 </a:theme>

</xml_diff>